<commit_message>
Actualizacion Casos de Usos
</commit_message>
<xml_diff>
--- a/Proyectos/Activos/Viaticos_q/1. Requerimientos/Viaticos_q_CU.docx
+++ b/Proyectos/Activos/Viaticos_q/1. Requerimientos/Viaticos_q_CU.docx
@@ -2583,17 +2583,17 @@
     <w:tbl>
       <w:tblPr>
         <w:tblStyle w:val="Tablaconcuadrcula"/>
-        <w:tblW w:w="0" w:type="auto"/>
+        <w:tblW w:w="9180" w:type="dxa"/>
         <w:tblLook w:val="04A0" w:firstRow="1" w:lastRow="0" w:firstColumn="1" w:lastColumn="0" w:noHBand="0" w:noVBand="1"/>
       </w:tblPr>
       <w:tblGrid>
         <w:gridCol w:w="3369"/>
-        <w:gridCol w:w="5685"/>
+        <w:gridCol w:w="5811"/>
       </w:tblGrid>
       <w:tr>
         <w:trPr>
           <w:gridAfter w:val="1"/>
-          <w:wAfter w:w="5685" w:type="dxa"/>
+          <w:wAfter w:w="5811" w:type="dxa"/>
         </w:trPr>
         <w:tc>
           <w:tcPr>
@@ -2635,7 +2635,7 @@
         </w:tc>
         <w:tc>
           <w:tcPr>
-            <w:tcW w:w="5685" w:type="dxa"/>
+            <w:tcW w:w="5811" w:type="dxa"/>
             <w:tcBorders>
               <w:top w:val="single" w:sz="4" w:space="0" w:color="auto"/>
               <w:left w:val="single" w:sz="4" w:space="0" w:color="auto"/>
@@ -2670,7 +2670,7 @@
         </w:tc>
         <w:tc>
           <w:tcPr>
-            <w:tcW w:w="5685" w:type="dxa"/>
+            <w:tcW w:w="5811" w:type="dxa"/>
             <w:tcBorders>
               <w:bottom w:val="single" w:sz="4" w:space="0" w:color="auto"/>
               <w:right w:val="single" w:sz="4" w:space="0" w:color="auto"/>
@@ -2680,8 +2680,6 @@
             <w:r>
               <w:t>Intermedio</w:t>
             </w:r>
-            <w:bookmarkStart w:id="1" w:name="_GoBack"/>
-            <w:bookmarkEnd w:id="1"/>
           </w:p>
         </w:tc>
       </w:tr>
@@ -2707,7 +2705,7 @@
         </w:tc>
         <w:tc>
           <w:tcPr>
-            <w:tcW w:w="5685" w:type="dxa"/>
+            <w:tcW w:w="5811" w:type="dxa"/>
             <w:tcBorders>
               <w:bottom w:val="single" w:sz="4" w:space="0" w:color="auto"/>
               <w:right w:val="single" w:sz="4" w:space="0" w:color="auto"/>
@@ -2742,7 +2740,7 @@
         </w:tc>
         <w:tc>
           <w:tcPr>
-            <w:tcW w:w="5685" w:type="dxa"/>
+            <w:tcW w:w="5811" w:type="dxa"/>
             <w:tcBorders>
               <w:top w:val="single" w:sz="4" w:space="0" w:color="auto"/>
               <w:right w:val="single" w:sz="4" w:space="0" w:color="auto"/>
@@ -2777,7 +2775,7 @@
         </w:tc>
         <w:tc>
           <w:tcPr>
-            <w:tcW w:w="5685" w:type="dxa"/>
+            <w:tcW w:w="5811" w:type="dxa"/>
             <w:tcBorders>
               <w:right w:val="single" w:sz="4" w:space="0" w:color="auto"/>
             </w:tcBorders>
@@ -2811,7 +2809,7 @@
         </w:tc>
         <w:tc>
           <w:tcPr>
-            <w:tcW w:w="5685" w:type="dxa"/>
+            <w:tcW w:w="5811" w:type="dxa"/>
             <w:tcBorders>
               <w:bottom w:val="single" w:sz="4" w:space="0" w:color="auto"/>
               <w:right w:val="single" w:sz="4" w:space="0" w:color="auto"/>
@@ -2827,7 +2825,7 @@
       <w:tr>
         <w:tc>
           <w:tcPr>
-            <w:tcW w:w="9054" w:type="dxa"/>
+            <w:tcW w:w="9180" w:type="dxa"/>
             <w:gridSpan w:val="2"/>
             <w:tcBorders>
               <w:right w:val="single" w:sz="4" w:space="0" w:color="auto"/>
@@ -2847,7 +2845,7 @@
       <w:tr>
         <w:tc>
           <w:tcPr>
-            <w:tcW w:w="9054" w:type="dxa"/>
+            <w:tcW w:w="9180" w:type="dxa"/>
             <w:gridSpan w:val="2"/>
           </w:tcPr>
           <w:p>
@@ -2915,7 +2913,7 @@
       <w:tr>
         <w:tc>
           <w:tcPr>
-            <w:tcW w:w="9054" w:type="dxa"/>
+            <w:tcW w:w="9180" w:type="dxa"/>
             <w:gridSpan w:val="2"/>
             <w:shd w:val="clear" w:color="auto" w:fill="E5B8B7" w:themeFill="accent2" w:themeFillTint="66"/>
           </w:tcPr>
@@ -2932,7 +2930,7 @@
       <w:tr>
         <w:tc>
           <w:tcPr>
-            <w:tcW w:w="9054" w:type="dxa"/>
+            <w:tcW w:w="9180" w:type="dxa"/>
             <w:gridSpan w:val="2"/>
             <w:shd w:val="clear" w:color="auto" w:fill="FFFFFF" w:themeFill="background1"/>
           </w:tcPr>
@@ -2996,6 +2994,13 @@
         </w:tc>
       </w:tr>
     </w:tbl>
+    <w:p/>
+    <w:p/>
+    <w:p/>
+    <w:p/>
+    <w:p/>
+    <w:p/>
+    <w:p/>
     <w:p>
       <w:pPr>
         <w:rPr>
@@ -3004,9 +3009,436 @@
         </w:rPr>
       </w:pPr>
     </w:p>
+    <w:p>
+      <w:pPr>
+        <w:rPr>
+          <w:rFonts w:cs="Calibri"/>
+          <w:i/>
+        </w:rPr>
+      </w:pPr>
+    </w:p>
+    <w:tbl>
+      <w:tblPr>
+        <w:tblStyle w:val="Tablaconcuadrcula"/>
+        <w:tblW w:w="9180" w:type="dxa"/>
+        <w:tblLook w:val="04A0" w:firstRow="1" w:lastRow="0" w:firstColumn="1" w:lastColumn="0" w:noHBand="0" w:noVBand="1"/>
+      </w:tblPr>
+      <w:tblGrid>
+        <w:gridCol w:w="3369"/>
+        <w:gridCol w:w="5811"/>
+      </w:tblGrid>
+      <w:tr>
+        <w:trPr>
+          <w:gridAfter w:val="1"/>
+          <w:wAfter w:w="5811" w:type="dxa"/>
+        </w:trPr>
+        <w:tc>
+          <w:tcPr>
+            <w:tcW w:w="3369" w:type="dxa"/>
+            <w:shd w:val="clear" w:color="auto" w:fill="A50021"/>
+          </w:tcPr>
+          <w:p>
+            <w:r>
+              <w:lastRenderedPageBreak/>
+              <w:t>CU06</w:t>
+            </w:r>
+            <w:r>
+              <w:t xml:space="preserve"> </w:t>
+            </w:r>
+            <w:bookmarkStart w:id="1" w:name="_GoBack"/>
+            <w:r>
+              <w:t>Edición</w:t>
+            </w:r>
+            <w:r>
+              <w:t xml:space="preserve"> Gastos y </w:t>
+            </w:r>
+            <w:r>
+              <w:t>Viáticos</w:t>
+            </w:r>
+            <w:bookmarkEnd w:id="1"/>
+          </w:p>
+        </w:tc>
+      </w:tr>
+      <w:tr>
+        <w:tc>
+          <w:tcPr>
+            <w:tcW w:w="3369" w:type="dxa"/>
+            <w:tcBorders>
+              <w:right w:val="single" w:sz="4" w:space="0" w:color="auto"/>
+            </w:tcBorders>
+            <w:shd w:val="clear" w:color="auto" w:fill="E5B8B7" w:themeFill="accent2" w:themeFillTint="66"/>
+          </w:tcPr>
+          <w:p>
+            <w:pPr>
+              <w:rPr>
+                <w:b/>
+              </w:rPr>
+            </w:pPr>
+            <w:r>
+              <w:rPr>
+                <w:b/>
+              </w:rPr>
+              <w:t>Actores</w:t>
+            </w:r>
+          </w:p>
+        </w:tc>
+        <w:tc>
+          <w:tcPr>
+            <w:tcW w:w="5811" w:type="dxa"/>
+            <w:tcBorders>
+              <w:top w:val="single" w:sz="4" w:space="0" w:color="auto"/>
+              <w:left w:val="single" w:sz="4" w:space="0" w:color="auto"/>
+            </w:tcBorders>
+            <w:shd w:val="clear" w:color="auto" w:fill="E5B8B7" w:themeFill="accent2" w:themeFillTint="66"/>
+          </w:tcPr>
+          <w:p>
+            <w:r>
+              <w:t>Usuario</w:t>
+            </w:r>
+          </w:p>
+        </w:tc>
+      </w:tr>
+      <w:tr>
+        <w:tc>
+          <w:tcPr>
+            <w:tcW w:w="3369" w:type="dxa"/>
+          </w:tcPr>
+          <w:p>
+            <w:pPr>
+              <w:rPr>
+                <w:b/>
+              </w:rPr>
+            </w:pPr>
+            <w:r>
+              <w:rPr>
+                <w:b/>
+              </w:rPr>
+              <w:t>Tipo</w:t>
+            </w:r>
+          </w:p>
+        </w:tc>
+        <w:tc>
+          <w:tcPr>
+            <w:tcW w:w="5811" w:type="dxa"/>
+            <w:tcBorders>
+              <w:bottom w:val="single" w:sz="4" w:space="0" w:color="auto"/>
+              <w:right w:val="single" w:sz="4" w:space="0" w:color="auto"/>
+            </w:tcBorders>
+          </w:tcPr>
+          <w:p>
+            <w:r>
+              <w:t>Simple</w:t>
+            </w:r>
+          </w:p>
+        </w:tc>
+      </w:tr>
+      <w:tr>
+        <w:tc>
+          <w:tcPr>
+            <w:tcW w:w="3369" w:type="dxa"/>
+            <w:shd w:val="clear" w:color="auto" w:fill="E5B8B7" w:themeFill="accent2" w:themeFillTint="66"/>
+          </w:tcPr>
+          <w:p>
+            <w:pPr>
+              <w:rPr>
+                <w:b/>
+              </w:rPr>
+            </w:pPr>
+            <w:r>
+              <w:rPr>
+                <w:b/>
+              </w:rPr>
+              <w:t>Referencias</w:t>
+            </w:r>
+          </w:p>
+        </w:tc>
+        <w:tc>
+          <w:tcPr>
+            <w:tcW w:w="5811" w:type="dxa"/>
+            <w:tcBorders>
+              <w:bottom w:val="single" w:sz="4" w:space="0" w:color="auto"/>
+              <w:right w:val="single" w:sz="4" w:space="0" w:color="auto"/>
+            </w:tcBorders>
+            <w:shd w:val="clear" w:color="auto" w:fill="E5B8B7" w:themeFill="accent2" w:themeFillTint="66"/>
+          </w:tcPr>
+          <w:p>
+            <w:r>
+              <w:t>3.2.</w:t>
+            </w:r>
+            <w:r>
+              <w:t>3.4</w:t>
+            </w:r>
+          </w:p>
+        </w:tc>
+      </w:tr>
+      <w:tr>
+        <w:tc>
+          <w:tcPr>
+            <w:tcW w:w="3369" w:type="dxa"/>
+          </w:tcPr>
+          <w:p>
+            <w:pPr>
+              <w:rPr>
+                <w:b/>
+              </w:rPr>
+            </w:pPr>
+            <w:r>
+              <w:rPr>
+                <w:b/>
+              </w:rPr>
+              <w:t>Pre-condición</w:t>
+            </w:r>
+          </w:p>
+        </w:tc>
+        <w:tc>
+          <w:tcPr>
+            <w:tcW w:w="5811" w:type="dxa"/>
+            <w:tcBorders>
+              <w:top w:val="single" w:sz="4" w:space="0" w:color="auto"/>
+              <w:right w:val="single" w:sz="4" w:space="0" w:color="auto"/>
+            </w:tcBorders>
+          </w:tcPr>
+          <w:p>
+            <w:r>
+              <w:t>Ingresar a la vista de proyecto</w:t>
+            </w:r>
+          </w:p>
+        </w:tc>
+      </w:tr>
+      <w:tr>
+        <w:tc>
+          <w:tcPr>
+            <w:tcW w:w="3369" w:type="dxa"/>
+            <w:shd w:val="clear" w:color="auto" w:fill="E5B8B7" w:themeFill="accent2" w:themeFillTint="66"/>
+          </w:tcPr>
+          <w:p>
+            <w:pPr>
+              <w:rPr>
+                <w:b/>
+              </w:rPr>
+            </w:pPr>
+            <w:r>
+              <w:rPr>
+                <w:b/>
+              </w:rPr>
+              <w:t>Post-condición</w:t>
+            </w:r>
+          </w:p>
+        </w:tc>
+        <w:tc>
+          <w:tcPr>
+            <w:tcW w:w="5811" w:type="dxa"/>
+            <w:tcBorders>
+              <w:right w:val="single" w:sz="4" w:space="0" w:color="auto"/>
+            </w:tcBorders>
+            <w:shd w:val="clear" w:color="auto" w:fill="E5B8B7" w:themeFill="accent2" w:themeFillTint="66"/>
+          </w:tcPr>
+          <w:p>
+            <w:r>
+              <w:t>No-aplica</w:t>
+            </w:r>
+          </w:p>
+        </w:tc>
+      </w:tr>
+      <w:tr>
+        <w:tc>
+          <w:tcPr>
+            <w:tcW w:w="3369" w:type="dxa"/>
+          </w:tcPr>
+          <w:p>
+            <w:pPr>
+              <w:rPr>
+                <w:b/>
+              </w:rPr>
+            </w:pPr>
+            <w:r>
+              <w:rPr>
+                <w:b/>
+              </w:rPr>
+              <w:t>Propósito</w:t>
+            </w:r>
+          </w:p>
+        </w:tc>
+        <w:tc>
+          <w:tcPr>
+            <w:tcW w:w="5811" w:type="dxa"/>
+            <w:tcBorders>
+              <w:bottom w:val="single" w:sz="4" w:space="0" w:color="auto"/>
+              <w:right w:val="single" w:sz="4" w:space="0" w:color="auto"/>
+            </w:tcBorders>
+          </w:tcPr>
+          <w:p>
+            <w:r>
+              <w:t>Tras generar reportes de Viáticos o Gastos el usuario será capaz de actualizar los mismos para definir si el gasto o viatico ha sido reportado, al ser reportado este desaparece del índex del proyecto</w:t>
+            </w:r>
+          </w:p>
+          <w:p/>
+        </w:tc>
+      </w:tr>
+      <w:tr>
+        <w:tc>
+          <w:tcPr>
+            <w:tcW w:w="9180" w:type="dxa"/>
+            <w:gridSpan w:val="2"/>
+            <w:tcBorders>
+              <w:right w:val="single" w:sz="4" w:space="0" w:color="auto"/>
+            </w:tcBorders>
+            <w:shd w:val="clear" w:color="auto" w:fill="E5B8B7" w:themeFill="accent2" w:themeFillTint="66"/>
+          </w:tcPr>
+          <w:p>
+            <w:r>
+              <w:rPr>
+                <w:b/>
+              </w:rPr>
+              <w:t>Flujo</w:t>
+            </w:r>
+          </w:p>
+        </w:tc>
+      </w:tr>
+      <w:tr>
+        <w:tc>
+          <w:tcPr>
+            <w:tcW w:w="9180" w:type="dxa"/>
+            <w:gridSpan w:val="2"/>
+          </w:tcPr>
+          <w:p>
+            <w:pPr>
+              <w:pStyle w:val="Prrafodelista"/>
+              <w:numPr>
+                <w:ilvl w:val="0"/>
+                <w:numId w:val="13"/>
+              </w:numPr>
+            </w:pPr>
+            <w:r>
+              <w:t>Click botón editar</w:t>
+            </w:r>
+            <w:r>
+              <w:t xml:space="preserve"> (Viatico o Gasto)</w:t>
+            </w:r>
+            <w:r>
+              <w:t>.</w:t>
+            </w:r>
+          </w:p>
+          <w:p>
+            <w:pPr>
+              <w:pStyle w:val="Prrafodelista"/>
+              <w:numPr>
+                <w:ilvl w:val="0"/>
+                <w:numId w:val="13"/>
+              </w:numPr>
+            </w:pPr>
+            <w:r>
+              <w:t>Click en checklist reportado.</w:t>
+            </w:r>
+          </w:p>
+          <w:p>
+            <w:pPr>
+              <w:pStyle w:val="Prrafodelista"/>
+              <w:numPr>
+                <w:ilvl w:val="0"/>
+                <w:numId w:val="13"/>
+              </w:numPr>
+            </w:pPr>
+            <w:r>
+              <w:t>Click en botón guardar.</w:t>
+            </w:r>
+          </w:p>
+        </w:tc>
+      </w:tr>
+      <w:tr>
+        <w:tc>
+          <w:tcPr>
+            <w:tcW w:w="9180" w:type="dxa"/>
+            <w:gridSpan w:val="2"/>
+            <w:shd w:val="clear" w:color="auto" w:fill="E5B8B7" w:themeFill="accent2" w:themeFillTint="66"/>
+          </w:tcPr>
+          <w:p>
+            <w:r>
+              <w:rPr>
+                <w:b/>
+              </w:rPr>
+              <w:t>Diagrama</w:t>
+            </w:r>
+          </w:p>
+        </w:tc>
+      </w:tr>
+      <w:tr>
+        <w:tc>
+          <w:tcPr>
+            <w:tcW w:w="9180" w:type="dxa"/>
+            <w:gridSpan w:val="2"/>
+            <w:shd w:val="clear" w:color="auto" w:fill="FFFFFF" w:themeFill="background1"/>
+          </w:tcPr>
+          <w:p>
+            <w:r>
+              <w:rPr>
+                <w:noProof/>
+                <w:lang w:eastAsia="es-MX"/>
+              </w:rPr>
+              <w:drawing>
+                <wp:inline distT="0" distB="0" distL="0" distR="0">
+                  <wp:extent cx="3190875" cy="4381500"/>
+                  <wp:effectExtent l="0" t="0" r="0" b="0"/>
+                  <wp:docPr id="4" name="Imagen 4" descr="C:\Users\zepeda\Desktop\casos de uso viaticos\edicion.png"/>
+                  <wp:cNvGraphicFramePr>
+                    <a:graphicFrameLocks xmlns:a="http://schemas.openxmlformats.org/drawingml/2006/main" noChangeAspect="1"/>
+                  </wp:cNvGraphicFramePr>
+                  <a:graphic xmlns:a="http://schemas.openxmlformats.org/drawingml/2006/main">
+                    <a:graphicData uri="http://schemas.openxmlformats.org/drawingml/2006/picture">
+                      <pic:pic xmlns:pic="http://schemas.openxmlformats.org/drawingml/2006/picture">
+                        <pic:nvPicPr>
+                          <pic:cNvPr id="0" name="Picture 1" descr="C:\Users\zepeda\Desktop\casos de uso viaticos\edicion.png"/>
+                          <pic:cNvPicPr>
+                            <a:picLocks noChangeAspect="1" noChangeArrowheads="1"/>
+                          </pic:cNvPicPr>
+                        </pic:nvPicPr>
+                        <pic:blipFill>
+                          <a:blip r:embed="rId14">
+                            <a:extLst>
+                              <a:ext uri="{28A0092B-C50C-407E-A947-70E740481C1C}">
+                                <a14:useLocalDpi xmlns:a14="http://schemas.microsoft.com/office/drawing/2010/main" val="0"/>
+                              </a:ext>
+                            </a:extLst>
+                          </a:blip>
+                          <a:srcRect/>
+                          <a:stretch>
+                            <a:fillRect/>
+                          </a:stretch>
+                        </pic:blipFill>
+                        <pic:spPr bwMode="auto">
+                          <a:xfrm>
+                            <a:off x="0" y="0"/>
+                            <a:ext cx="3190875" cy="4381500"/>
+                          </a:xfrm>
+                          <a:prstGeom prst="rect">
+                            <a:avLst/>
+                          </a:prstGeom>
+                          <a:noFill/>
+                          <a:ln>
+                            <a:noFill/>
+                          </a:ln>
+                        </pic:spPr>
+                      </pic:pic>
+                    </a:graphicData>
+                  </a:graphic>
+                </wp:inline>
+              </w:drawing>
+            </w:r>
+          </w:p>
+        </w:tc>
+      </w:tr>
+    </w:tbl>
+    <w:p>
+      <w:pPr>
+        <w:rPr>
+          <w:rFonts w:cs="Calibri"/>
+          <w:i/>
+        </w:rPr>
+      </w:pPr>
+    </w:p>
     <w:sectPr>
-      <w:headerReference w:type="default" r:id="rId14"/>
-      <w:footerReference w:type="default" r:id="rId15"/>
+      <w:headerReference w:type="default" r:id="rId15"/>
+      <w:footerReference w:type="default" r:id="rId16"/>
       <w:pgSz w:w="12240" w:h="15840"/>
       <w:pgMar w:top="1417" w:right="1701" w:bottom="1417" w:left="1701" w:header="708" w:footer="708" w:gutter="0"/>
       <w:cols w:space="708"/>
@@ -3072,7 +3504,7 @@
           <w:rPr>
             <w:noProof/>
           </w:rPr>
-          <w:t>9</w:t>
+          <w:t>11</w:t>
         </w:r>
         <w:r>
           <w:rPr>
@@ -3939,6 +4371,92 @@
     </w:lvl>
   </w:abstractNum>
   <w:abstractNum w:abstractNumId="8">
+    <w:nsid w:val="3A307CAD"/>
+    <w:multiLevelType w:val="multilevel"/>
+    <w:tmpl w:val="080A001F"/>
+    <w:lvl w:ilvl="0">
+      <w:start w:val="1"/>
+      <w:numFmt w:val="decimal"/>
+      <w:lvlText w:val="%1."/>
+      <w:lvlJc w:val="left"/>
+      <w:pPr>
+        <w:ind w:left="360" w:hanging="360"/>
+      </w:pPr>
+    </w:lvl>
+    <w:lvl w:ilvl="1">
+      <w:start w:val="1"/>
+      <w:numFmt w:val="decimal"/>
+      <w:lvlText w:val="%1.%2."/>
+      <w:lvlJc w:val="left"/>
+      <w:pPr>
+        <w:ind w:left="792" w:hanging="432"/>
+      </w:pPr>
+    </w:lvl>
+    <w:lvl w:ilvl="2">
+      <w:start w:val="1"/>
+      <w:numFmt w:val="decimal"/>
+      <w:lvlText w:val="%1.%2.%3."/>
+      <w:lvlJc w:val="left"/>
+      <w:pPr>
+        <w:ind w:left="1224" w:hanging="504"/>
+      </w:pPr>
+    </w:lvl>
+    <w:lvl w:ilvl="3">
+      <w:start w:val="1"/>
+      <w:numFmt w:val="decimal"/>
+      <w:lvlText w:val="%1.%2.%3.%4."/>
+      <w:lvlJc w:val="left"/>
+      <w:pPr>
+        <w:ind w:left="1728" w:hanging="648"/>
+      </w:pPr>
+    </w:lvl>
+    <w:lvl w:ilvl="4">
+      <w:start w:val="1"/>
+      <w:numFmt w:val="decimal"/>
+      <w:lvlText w:val="%1.%2.%3.%4.%5."/>
+      <w:lvlJc w:val="left"/>
+      <w:pPr>
+        <w:ind w:left="2232" w:hanging="792"/>
+      </w:pPr>
+    </w:lvl>
+    <w:lvl w:ilvl="5">
+      <w:start w:val="1"/>
+      <w:numFmt w:val="decimal"/>
+      <w:lvlText w:val="%1.%2.%3.%4.%5.%6."/>
+      <w:lvlJc w:val="left"/>
+      <w:pPr>
+        <w:ind w:left="2736" w:hanging="936"/>
+      </w:pPr>
+    </w:lvl>
+    <w:lvl w:ilvl="6">
+      <w:start w:val="1"/>
+      <w:numFmt w:val="decimal"/>
+      <w:lvlText w:val="%1.%2.%3.%4.%5.%6.%7."/>
+      <w:lvlJc w:val="left"/>
+      <w:pPr>
+        <w:ind w:left="3240" w:hanging="1080"/>
+      </w:pPr>
+    </w:lvl>
+    <w:lvl w:ilvl="7">
+      <w:start w:val="1"/>
+      <w:numFmt w:val="decimal"/>
+      <w:lvlText w:val="%1.%2.%3.%4.%5.%6.%7.%8."/>
+      <w:lvlJc w:val="left"/>
+      <w:pPr>
+        <w:ind w:left="3744" w:hanging="1224"/>
+      </w:pPr>
+    </w:lvl>
+    <w:lvl w:ilvl="8">
+      <w:start w:val="1"/>
+      <w:numFmt w:val="decimal"/>
+      <w:lvlText w:val="%1.%2.%3.%4.%5.%6.%7.%8.%9."/>
+      <w:lvlJc w:val="left"/>
+      <w:pPr>
+        <w:ind w:left="4320" w:hanging="1440"/>
+      </w:pPr>
+    </w:lvl>
+  </w:abstractNum>
+  <w:abstractNum w:abstractNumId="9">
     <w:nsid w:val="3ABE4B23"/>
     <w:multiLevelType w:val="multilevel"/>
     <w:tmpl w:val="080A001F"/>
@@ -4024,7 +4542,7 @@
       </w:pPr>
     </w:lvl>
   </w:abstractNum>
-  <w:abstractNum w:abstractNumId="9">
+  <w:abstractNum w:abstractNumId="10">
     <w:nsid w:val="496A223B"/>
     <w:multiLevelType w:val="hybridMultilevel"/>
     <w:tmpl w:val="B6F6A02C"/>
@@ -4137,7 +4655,7 @@
       </w:rPr>
     </w:lvl>
   </w:abstractNum>
-  <w:abstractNum w:abstractNumId="10">
+  <w:abstractNum w:abstractNumId="11">
     <w:nsid w:val="7192478D"/>
     <w:multiLevelType w:val="hybridMultilevel"/>
     <w:tmpl w:val="88AE1FB0"/>
@@ -4288,10 +4806,10 @@
     <w:abstractNumId w:val="3"/>
   </w:num>
   <w:num w:numId="5">
-    <w:abstractNumId w:val="10"/>
+    <w:abstractNumId w:val="11"/>
   </w:num>
   <w:num w:numId="6">
-    <w:abstractNumId w:val="9"/>
+    <w:abstractNumId w:val="10"/>
   </w:num>
   <w:num w:numId="7">
     <w:abstractNumId w:val="2"/>
@@ -4303,13 +4821,16 @@
     <w:abstractNumId w:val="6"/>
   </w:num>
   <w:num w:numId="10">
-    <w:abstractNumId w:val="8"/>
+    <w:abstractNumId w:val="9"/>
   </w:num>
   <w:num w:numId="11">
     <w:abstractNumId w:val="0"/>
   </w:num>
   <w:num w:numId="12">
     <w:abstractNumId w:val="1"/>
+  </w:num>
+  <w:num w:numId="13">
+    <w:abstractNumId w:val="8"/>
   </w:num>
 </w:numbering>
 </file>
@@ -4961,6 +5482,7 @@
     <w:tblPr>
       <w:tblStyleRowBandSize w:val="1"/>
       <w:tblStyleColBandSize w:val="1"/>
+      <w:tblInd w:w="0" w:type="dxa"/>
       <w:tblBorders>
         <w:top w:val="single" w:sz="8" w:space="0" w:color="F9B074" w:themeColor="accent6" w:themeTint="BF"/>
         <w:left w:val="single" w:sz="8" w:space="0" w:color="F9B074" w:themeColor="accent6" w:themeTint="BF"/>
@@ -4968,6 +5490,12 @@
         <w:right w:val="single" w:sz="8" w:space="0" w:color="F9B074" w:themeColor="accent6" w:themeTint="BF"/>
         <w:insideH w:val="single" w:sz="8" w:space="0" w:color="F9B074" w:themeColor="accent6" w:themeTint="BF"/>
       </w:tblBorders>
+      <w:tblCellMar>
+        <w:top w:w="0" w:type="dxa"/>
+        <w:left w:w="108" w:type="dxa"/>
+        <w:bottom w:w="0" w:type="dxa"/>
+        <w:right w:w="108" w:type="dxa"/>
+      </w:tblCellMar>
     </w:tblPr>
     <w:tblStylePr w:type="firstRow">
       <w:pPr>
@@ -5169,6 +5697,7 @@
       <w:spacing w:after="0" w:line="240" w:lineRule="auto"/>
     </w:pPr>
     <w:tblPr>
+      <w:tblInd w:w="0" w:type="dxa"/>
       <w:tblBorders>
         <w:top w:val="single" w:sz="4" w:space="0" w:color="000000" w:themeColor="text1"/>
         <w:left w:val="single" w:sz="4" w:space="0" w:color="000000" w:themeColor="text1"/>
@@ -5177,6 +5706,12 @@
         <w:insideH w:val="single" w:sz="4" w:space="0" w:color="000000" w:themeColor="text1"/>
         <w:insideV w:val="single" w:sz="4" w:space="0" w:color="000000" w:themeColor="text1"/>
       </w:tblBorders>
+      <w:tblCellMar>
+        <w:top w:w="0" w:type="dxa"/>
+        <w:left w:w="108" w:type="dxa"/>
+        <w:bottom w:w="0" w:type="dxa"/>
+        <w:right w:w="108" w:type="dxa"/>
+      </w:tblCellMar>
     </w:tblPr>
   </w:style>
   <w:style w:type="table" w:styleId="Cuadrculamedia1-nfasis6">
@@ -5190,6 +5725,7 @@
     <w:tblPr>
       <w:tblStyleRowBandSize w:val="1"/>
       <w:tblStyleColBandSize w:val="1"/>
+      <w:tblInd w:w="0" w:type="dxa"/>
       <w:tblBorders>
         <w:top w:val="single" w:sz="8" w:space="0" w:color="F9B074" w:themeColor="accent6" w:themeTint="BF"/>
         <w:left w:val="single" w:sz="8" w:space="0" w:color="F9B074" w:themeColor="accent6" w:themeTint="BF"/>
@@ -5198,6 +5734,12 @@
         <w:insideH w:val="single" w:sz="8" w:space="0" w:color="F9B074" w:themeColor="accent6" w:themeTint="BF"/>
         <w:insideV w:val="single" w:sz="8" w:space="0" w:color="F9B074" w:themeColor="accent6" w:themeTint="BF"/>
       </w:tblBorders>
+      <w:tblCellMar>
+        <w:top w:w="0" w:type="dxa"/>
+        <w:left w:w="108" w:type="dxa"/>
+        <w:bottom w:w="0" w:type="dxa"/>
+        <w:right w:w="108" w:type="dxa"/>
+      </w:tblCellMar>
     </w:tblPr>
     <w:tcPr>
       <w:shd w:val="clear" w:color="auto" w:fill="FDE4D0" w:themeFill="accent6" w:themeFillTint="3F"/>
@@ -5256,6 +5798,7 @@
     <w:tblPr>
       <w:tblStyleRowBandSize w:val="1"/>
       <w:tblStyleColBandSize w:val="1"/>
+      <w:tblInd w:w="0" w:type="dxa"/>
       <w:tblBorders>
         <w:top w:val="single" w:sz="8" w:space="0" w:color="FFFFFF" w:themeColor="background1"/>
         <w:left w:val="single" w:sz="8" w:space="0" w:color="FFFFFF" w:themeColor="background1"/>
@@ -5264,6 +5807,12 @@
         <w:insideH w:val="single" w:sz="6" w:space="0" w:color="FFFFFF" w:themeColor="background1"/>
         <w:insideV w:val="single" w:sz="6" w:space="0" w:color="FFFFFF" w:themeColor="background1"/>
       </w:tblBorders>
+      <w:tblCellMar>
+        <w:top w:w="0" w:type="dxa"/>
+        <w:left w:w="108" w:type="dxa"/>
+        <w:bottom w:w="0" w:type="dxa"/>
+        <w:right w:w="108" w:type="dxa"/>
+      </w:tblCellMar>
     </w:tblPr>
     <w:tcPr>
       <w:shd w:val="clear" w:color="auto" w:fill="FDE4D0" w:themeFill="accent6" w:themeFillTint="3F"/>
@@ -5393,6 +5942,13 @@
     <w:tblPr>
       <w:tblStyleRowBandSize w:val="1"/>
       <w:tblStyleColBandSize w:val="1"/>
+      <w:tblInd w:w="0" w:type="dxa"/>
+      <w:tblCellMar>
+        <w:top w:w="0" w:type="dxa"/>
+        <w:left w:w="108" w:type="dxa"/>
+        <w:bottom w:w="0" w:type="dxa"/>
+        <w:right w:w="108" w:type="dxa"/>
+      </w:tblCellMar>
     </w:tblPr>
     <w:tcPr>
       <w:shd w:val="clear" w:color="auto" w:fill="9BBB59" w:themeFill="accent3"/>
@@ -5500,6 +6056,13 @@
     <w:tblPr>
       <w:tblStyleRowBandSize w:val="1"/>
       <w:tblStyleColBandSize w:val="1"/>
+      <w:tblInd w:w="0" w:type="dxa"/>
+      <w:tblCellMar>
+        <w:top w:w="0" w:type="dxa"/>
+        <w:left w:w="108" w:type="dxa"/>
+        <w:bottom w:w="0" w:type="dxa"/>
+        <w:right w:w="108" w:type="dxa"/>
+      </w:tblCellMar>
     </w:tblPr>
     <w:tcPr>
       <w:shd w:val="clear" w:color="auto" w:fill="4F81BD" w:themeFill="accent1"/>
@@ -5607,6 +6170,7 @@
     <w:tblPr>
       <w:tblStyleRowBandSize w:val="1"/>
       <w:tblStyleColBandSize w:val="1"/>
+      <w:tblInd w:w="0" w:type="dxa"/>
       <w:tblBorders>
         <w:top w:val="single" w:sz="24" w:space="0" w:color="C0504D" w:themeColor="accent2"/>
         <w:left w:val="single" w:sz="4" w:space="0" w:color="C0504D" w:themeColor="accent2"/>
@@ -5615,6 +6179,12 @@
         <w:insideH w:val="single" w:sz="4" w:space="0" w:color="FFFFFF" w:themeColor="background1"/>
         <w:insideV w:val="single" w:sz="4" w:space="0" w:color="FFFFFF" w:themeColor="background1"/>
       </w:tblBorders>
+      <w:tblCellMar>
+        <w:top w:w="0" w:type="dxa"/>
+        <w:left w:w="108" w:type="dxa"/>
+        <w:bottom w:w="0" w:type="dxa"/>
+        <w:right w:w="108" w:type="dxa"/>
+      </w:tblCellMar>
     </w:tblPr>
     <w:tcPr>
       <w:shd w:val="clear" w:color="auto" w:fill="F8EDED" w:themeFill="accent2" w:themeFillTint="19"/>
@@ -5722,6 +6292,7 @@
     <w:tblPr>
       <w:tblStyleRowBandSize w:val="1"/>
       <w:tblStyleColBandSize w:val="1"/>
+      <w:tblInd w:w="0" w:type="dxa"/>
       <w:tblBorders>
         <w:top w:val="single" w:sz="24" w:space="0" w:color="8064A2" w:themeColor="accent4"/>
         <w:left w:val="single" w:sz="4" w:space="0" w:color="9BBB59" w:themeColor="accent3"/>
@@ -5730,6 +6301,12 @@
         <w:insideH w:val="single" w:sz="4" w:space="0" w:color="FFFFFF" w:themeColor="background1"/>
         <w:insideV w:val="single" w:sz="4" w:space="0" w:color="FFFFFF" w:themeColor="background1"/>
       </w:tblBorders>
+      <w:tblCellMar>
+        <w:top w:w="0" w:type="dxa"/>
+        <w:left w:w="108" w:type="dxa"/>
+        <w:bottom w:w="0" w:type="dxa"/>
+        <w:right w:w="108" w:type="dxa"/>
+      </w:tblCellMar>
     </w:tblPr>
     <w:tcPr>
       <w:shd w:val="clear" w:color="auto" w:fill="F5F8EE" w:themeFill="accent3" w:themeFillTint="19"/>
@@ -5827,6 +6404,7 @@
     <w:tblPr>
       <w:tblStyleRowBandSize w:val="1"/>
       <w:tblStyleColBandSize w:val="1"/>
+      <w:tblInd w:w="0" w:type="dxa"/>
       <w:tblBorders>
         <w:top w:val="single" w:sz="24" w:space="0" w:color="C0504D" w:themeColor="accent2"/>
         <w:left w:val="single" w:sz="4" w:space="0" w:color="4F81BD" w:themeColor="accent1"/>
@@ -5835,6 +6413,12 @@
         <w:insideH w:val="single" w:sz="4" w:space="0" w:color="FFFFFF" w:themeColor="background1"/>
         <w:insideV w:val="single" w:sz="4" w:space="0" w:color="FFFFFF" w:themeColor="background1"/>
       </w:tblBorders>
+      <w:tblCellMar>
+        <w:top w:w="0" w:type="dxa"/>
+        <w:left w:w="108" w:type="dxa"/>
+        <w:bottom w:w="0" w:type="dxa"/>
+        <w:right w:w="108" w:type="dxa"/>
+      </w:tblCellMar>
     </w:tblPr>
     <w:tcPr>
       <w:shd w:val="clear" w:color="auto" w:fill="EDF2F8" w:themeFill="accent1" w:themeFillTint="19"/>
@@ -5942,6 +6526,7 @@
     <w:tblPr>
       <w:tblStyleRowBandSize w:val="1"/>
       <w:tblStyleColBandSize w:val="1"/>
+      <w:tblInd w:w="0" w:type="dxa"/>
       <w:tblBorders>
         <w:top w:val="single" w:sz="24" w:space="0" w:color="C0504D" w:themeColor="accent2"/>
         <w:left w:val="single" w:sz="4" w:space="0" w:color="000000" w:themeColor="text1"/>
@@ -5950,6 +6535,12 @@
         <w:insideH w:val="single" w:sz="4" w:space="0" w:color="FFFFFF" w:themeColor="background1"/>
         <w:insideV w:val="single" w:sz="4" w:space="0" w:color="FFFFFF" w:themeColor="background1"/>
       </w:tblBorders>
+      <w:tblCellMar>
+        <w:top w:w="0" w:type="dxa"/>
+        <w:left w:w="108" w:type="dxa"/>
+        <w:bottom w:w="0" w:type="dxa"/>
+        <w:right w:w="108" w:type="dxa"/>
+      </w:tblCellMar>
     </w:tblPr>
     <w:tcPr>
       <w:shd w:val="clear" w:color="auto" w:fill="E6E6E6" w:themeFill="text1" w:themeFillTint="19"/>
@@ -6057,6 +6648,13 @@
     <w:tblPr>
       <w:tblStyleRowBandSize w:val="1"/>
       <w:tblStyleColBandSize w:val="1"/>
+      <w:tblInd w:w="0" w:type="dxa"/>
+      <w:tblCellMar>
+        <w:top w:w="0" w:type="dxa"/>
+        <w:left w:w="108" w:type="dxa"/>
+        <w:bottom w:w="0" w:type="dxa"/>
+        <w:right w:w="108" w:type="dxa"/>
+      </w:tblCellMar>
     </w:tblPr>
     <w:tcPr>
       <w:shd w:val="clear" w:color="auto" w:fill="F79646" w:themeFill="accent6"/>
@@ -6164,9 +6762,16 @@
     <w:tblPr>
       <w:tblStyleRowBandSize w:val="1"/>
       <w:tblStyleColBandSize w:val="1"/>
+      <w:tblInd w:w="0" w:type="dxa"/>
       <w:tblBorders>
         <w:insideH w:val="single" w:sz="4" w:space="0" w:color="FFFFFF" w:themeColor="background1"/>
       </w:tblBorders>
+      <w:tblCellMar>
+        <w:top w:w="0" w:type="dxa"/>
+        <w:left w:w="108" w:type="dxa"/>
+        <w:bottom w:w="0" w:type="dxa"/>
+        <w:right w:w="108" w:type="dxa"/>
+      </w:tblCellMar>
     </w:tblPr>
     <w:tcPr>
       <w:shd w:val="clear" w:color="auto" w:fill="DBE5F1" w:themeFill="accent1" w:themeFillTint="33"/>
@@ -6234,6 +6839,7 @@
     <w:tblPr>
       <w:tblStyleRowBandSize w:val="1"/>
       <w:tblStyleColBandSize w:val="1"/>
+      <w:tblInd w:w="0" w:type="dxa"/>
       <w:tblBorders>
         <w:top w:val="single" w:sz="8" w:space="0" w:color="FFFFFF" w:themeColor="background1"/>
         <w:left w:val="single" w:sz="8" w:space="0" w:color="FFFFFF" w:themeColor="background1"/>
@@ -6242,6 +6848,12 @@
         <w:insideH w:val="single" w:sz="6" w:space="0" w:color="FFFFFF" w:themeColor="background1"/>
         <w:insideV w:val="single" w:sz="6" w:space="0" w:color="FFFFFF" w:themeColor="background1"/>
       </w:tblBorders>
+      <w:tblCellMar>
+        <w:top w:w="0" w:type="dxa"/>
+        <w:left w:w="108" w:type="dxa"/>
+        <w:bottom w:w="0" w:type="dxa"/>
+        <w:right w:w="108" w:type="dxa"/>
+      </w:tblCellMar>
     </w:tblPr>
     <w:tcPr>
       <w:shd w:val="clear" w:color="auto" w:fill="D3DFEE" w:themeFill="accent1" w:themeFillTint="3F"/>
@@ -6368,12 +6980,19 @@
     <w:tblPr>
       <w:tblStyleRowBandSize w:val="1"/>
       <w:tblStyleColBandSize w:val="1"/>
+      <w:tblInd w:w="0" w:type="dxa"/>
       <w:tblBorders>
         <w:top w:val="single" w:sz="8" w:space="0" w:color="9BBB59" w:themeColor="accent3"/>
         <w:left w:val="single" w:sz="8" w:space="0" w:color="9BBB59" w:themeColor="accent3"/>
         <w:bottom w:val="single" w:sz="8" w:space="0" w:color="9BBB59" w:themeColor="accent3"/>
         <w:right w:val="single" w:sz="8" w:space="0" w:color="9BBB59" w:themeColor="accent3"/>
       </w:tblBorders>
+      <w:tblCellMar>
+        <w:top w:w="0" w:type="dxa"/>
+        <w:left w:w="108" w:type="dxa"/>
+        <w:bottom w:w="0" w:type="dxa"/>
+        <w:right w:w="108" w:type="dxa"/>
+      </w:tblCellMar>
     </w:tblPr>
     <w:tblStylePr w:type="firstRow">
       <w:pPr>
@@ -6453,12 +7072,19 @@
     <w:tblPr>
       <w:tblStyleRowBandSize w:val="1"/>
       <w:tblStyleColBandSize w:val="1"/>
+      <w:tblInd w:w="0" w:type="dxa"/>
       <w:tblBorders>
         <w:top w:val="single" w:sz="8" w:space="0" w:color="8064A2" w:themeColor="accent4"/>
         <w:left w:val="single" w:sz="8" w:space="0" w:color="8064A2" w:themeColor="accent4"/>
         <w:bottom w:val="single" w:sz="8" w:space="0" w:color="8064A2" w:themeColor="accent4"/>
         <w:right w:val="single" w:sz="8" w:space="0" w:color="8064A2" w:themeColor="accent4"/>
       </w:tblBorders>
+      <w:tblCellMar>
+        <w:top w:w="0" w:type="dxa"/>
+        <w:left w:w="108" w:type="dxa"/>
+        <w:bottom w:w="0" w:type="dxa"/>
+        <w:right w:w="108" w:type="dxa"/>
+      </w:tblCellMar>
     </w:tblPr>
     <w:tblStylePr w:type="firstRow">
       <w:pPr>
@@ -6538,12 +7164,19 @@
     <w:tblPr>
       <w:tblStyleRowBandSize w:val="1"/>
       <w:tblStyleColBandSize w:val="1"/>
+      <w:tblInd w:w="0" w:type="dxa"/>
       <w:tblBorders>
         <w:top w:val="single" w:sz="8" w:space="0" w:color="4F81BD" w:themeColor="accent1"/>
         <w:left w:val="single" w:sz="8" w:space="0" w:color="4F81BD" w:themeColor="accent1"/>
         <w:bottom w:val="single" w:sz="8" w:space="0" w:color="4F81BD" w:themeColor="accent1"/>
         <w:right w:val="single" w:sz="8" w:space="0" w:color="4F81BD" w:themeColor="accent1"/>
       </w:tblBorders>
+      <w:tblCellMar>
+        <w:top w:w="0" w:type="dxa"/>
+        <w:left w:w="108" w:type="dxa"/>
+        <w:bottom w:w="0" w:type="dxa"/>
+        <w:right w:w="108" w:type="dxa"/>
+      </w:tblCellMar>
     </w:tblPr>
     <w:tblStylePr w:type="firstRow">
       <w:pPr>
@@ -6618,6 +7251,9 @@
     <w:uiPriority w:val="99"/>
     <w:rsid w:val="00BD5C41"/>
     <w:tblPr>
+      <w:tblStyleRowBandSize w:val="1"/>
+      <w:tblStyleColBandSize w:val="1"/>
+      <w:tblInd w:w="0" w:type="dxa"/>
       <w:tblBorders>
         <w:top w:val="single" w:sz="4" w:space="0" w:color="1F497D" w:themeColor="text2"/>
         <w:left w:val="single" w:sz="4" w:space="0" w:color="1F497D" w:themeColor="text2"/>
@@ -6626,6 +7262,12 @@
         <w:insideH w:val="single" w:sz="4" w:space="0" w:color="1F497D" w:themeColor="text2"/>
         <w:insideV w:val="single" w:sz="4" w:space="0" w:color="1F497D" w:themeColor="text2"/>
       </w:tblBorders>
+      <w:tblCellMar>
+        <w:top w:w="0" w:type="dxa"/>
+        <w:left w:w="108" w:type="dxa"/>
+        <w:bottom w:w="0" w:type="dxa"/>
+        <w:right w:w="108" w:type="dxa"/>
+      </w:tblCellMar>
     </w:tblPr>
     <w:tcPr>
       <w:shd w:val="clear" w:color="auto" w:fill="FFFFFF" w:themeFill="background1"/>
@@ -6999,7 +7641,7 @@
 </file>
 
 <file path=customXml/itemProps1.xml><?xml version="1.0" encoding="utf-8"?>
-<ds:datastoreItem xmlns:ds="http://schemas.openxmlformats.org/officeDocument/2006/customXml" ds:itemID="{29802598-F76A-4E03-863A-5CDD198F3DCD}">
+<ds:datastoreItem xmlns:ds="http://schemas.openxmlformats.org/officeDocument/2006/customXml" ds:itemID="{C9C2C05B-9152-4BEF-8865-2F0BCC6CBB82}">
   <ds:schemaRefs>
     <ds:schemaRef ds:uri="http://schemas.openxmlformats.org/officeDocument/2006/bibliography"/>
   </ds:schemaRefs>

</xml_diff>